<commit_message>
Add version history for biosensors 2.2.0
</commit_message>
<xml_diff>
--- a/biosensors/doc/Biosensors Package User Manual.docx
+++ b/biosensors/doc/Biosensors Package User Manual.docx
@@ -1,6 +1,6 @@
 
 <file path=word/document.xml><?xml version="1.0" encoding="utf-8"?>
-<w:document xmlns:ve="http://schemas.openxmlformats.org/markup-compatibility/2006" xmlns:o="urn:schemas-microsoft-com:office:office" xmlns:r="http://schemas.openxmlformats.org/officeDocument/2006/relationships" xmlns:m="http://schemas.openxmlformats.org/officeDocument/2006/math" xmlns:v="urn:schemas-microsoft-com:vml" xmlns:wp="http://schemas.openxmlformats.org/drawingml/2006/wordprocessingDrawing" xmlns:w10="urn:schemas-microsoft-com:office:word" xmlns:w="http://schemas.openxmlformats.org/wordprocessingml/2006/main" xmlns:wne="http://schemas.microsoft.com/office/word/2006/wordml">
+<w:document xmlns:wpc="http://schemas.microsoft.com/office/word/2010/wordprocessingCanvas" xmlns:mo="http://schemas.microsoft.com/office/mac/office/2008/main" xmlns:mc="http://schemas.openxmlformats.org/markup-compatibility/2006" xmlns:mv="urn:schemas-microsoft-com:mac:vml" xmlns:o="urn:schemas-microsoft-com:office:office" xmlns:r="http://schemas.openxmlformats.org/officeDocument/2006/relationships" xmlns:m="http://schemas.openxmlformats.org/officeDocument/2006/math" xmlns:v="urn:schemas-microsoft-com:vml" xmlns:wp14="http://schemas.microsoft.com/office/word/2010/wordprocessingDrawing" xmlns:wp="http://schemas.openxmlformats.org/drawingml/2006/wordprocessingDrawing" xmlns:w10="urn:schemas-microsoft-com:office:word" xmlns:w="http://schemas.openxmlformats.org/wordprocessingml/2006/main" xmlns:w14="http://schemas.microsoft.com/office/word/2010/wordml" xmlns:wpg="http://schemas.microsoft.com/office/word/2010/wordprocessingGroup" xmlns:wpi="http://schemas.microsoft.com/office/word/2010/wordprocessingInk" xmlns:wne="http://schemas.microsoft.com/office/word/2006/wordml" xmlns:wps="http://schemas.microsoft.com/office/word/2010/wordprocessingShape" mc:Ignorable="w14 wp14 mv">
   <w:body>
     <w:p>
       <w:pPr>
@@ -70,7 +70,7 @@
           <w:sz w:val="24"/>
           <w:szCs w:val="24"/>
         </w:rPr>
-        <w:t>1</w:t>
+        <w:t>2.0</w:t>
       </w:r>
     </w:p>
     <w:p>
@@ -127,27 +127,7 @@
           <w:sz w:val="18"/>
           <w:szCs w:val="18"/>
         </w:rPr>
-        <w:t xml:space="preserve"> </w:t>
-      </w:r>
-      <w:proofErr w:type="spellStart"/>
-      <w:r>
-        <w:rPr>
-          <w:rFonts w:ascii="Arial" w:hAnsi="Arial" w:cs="Arial"/>
-          <w:i/>
-          <w:sz w:val="18"/>
-          <w:szCs w:val="18"/>
-        </w:rPr>
-        <w:t>Besson</w:t>
-      </w:r>
-      <w:proofErr w:type="spellEnd"/>
-      <w:r>
-        <w:rPr>
-          <w:rFonts w:ascii="Arial" w:hAnsi="Arial" w:cs="Arial"/>
-          <w:i/>
-          <w:sz w:val="18"/>
-          <w:szCs w:val="18"/>
-        </w:rPr>
-        <w:t xml:space="preserve">, </w:t>
+        <w:t xml:space="preserve"> Besson, </w:t>
       </w:r>
       <w:proofErr w:type="spellStart"/>
       <w:r>
@@ -249,13 +229,6 @@
     </w:p>
     <w:sdt>
       <w:sdtPr>
-        <w:id w:val="1026049527"/>
-        <w:docPartObj>
-          <w:docPartGallery w:val="Table of Contents"/>
-          <w:docPartUnique/>
-        </w:docPartObj>
-      </w:sdtPr>
-      <w:sdtEndPr>
         <w:rPr>
           <w:rFonts w:ascii="Calibri" w:eastAsia="SimSun" w:hAnsi="Calibri" w:cs="Times New Roman"/>
           <w:b w:val="0"/>
@@ -265,7 +238,13 @@
           <w:szCs w:val="22"/>
           <w:lang w:eastAsia="zh-CN"/>
         </w:rPr>
-      </w:sdtEndPr>
+        <w:id w:val="1026049527"/>
+        <w:docPartObj>
+          <w:docPartGallery w:val="Table of Contents"/>
+          <w:docPartUnique/>
+        </w:docPartObj>
+      </w:sdtPr>
+      <w:sdtEndPr/>
       <w:sdtContent>
         <w:p>
           <w:pPr>
@@ -1734,7 +1713,7 @@
           <w:lang w:eastAsia="en-US"/>
         </w:rPr>
         <w:drawing>
-          <wp:inline distT="0" distB="0" distL="0" distR="0">
+          <wp:inline distT="0" distB="0" distL="0" distR="0" wp14:anchorId="13BE4AD9" wp14:editId="064A29BF">
             <wp:extent cx="4724400" cy="2996418"/>
             <wp:effectExtent l="19050" t="0" r="0" b="0"/>
             <wp:docPr id="7" name="Object 3"/>
@@ -5069,21 +5048,7 @@
           <w:rFonts w:ascii="Arial" w:hAnsi="Arial" w:cs="Arial"/>
           <w:b/>
         </w:rPr>
-        <w:t>Version 2.1 (</w:t>
-      </w:r>
-      <w:r>
-        <w:rPr>
-          <w:rFonts w:ascii="Arial" w:hAnsi="Arial" w:cs="Arial"/>
-          <w:b/>
-        </w:rPr>
-        <w:t>May 2</w:t>
-      </w:r>
-      <w:r>
-        <w:rPr>
-          <w:rFonts w:ascii="Arial" w:hAnsi="Arial" w:cs="Arial"/>
-          <w:b/>
-        </w:rPr>
-        <w:t>, 2010)</w:t>
+        <w:t>Version 2.2.0 (May, 2015)</w:t>
       </w:r>
     </w:p>
     <w:p>
@@ -5106,7 +5071,7 @@
         <w:rPr>
           <w:rFonts w:ascii="Arial" w:hAnsi="Arial" w:cs="Arial"/>
         </w:rPr>
-        <w:t>Added support for movie relocation</w:t>
+        <w:t>Add support for graphics under MATLAB R2014b and above</w:t>
       </w:r>
     </w:p>
     <w:p>
@@ -5129,7 +5094,33 @@
         <w:rPr>
           <w:rFonts w:ascii="Arial" w:hAnsi="Arial" w:cs="Arial"/>
         </w:rPr>
-        <w:t>Implemented a graphical interface for preparing data</w:t>
+        <w:t>Fix various bugs (image transformation</w:t>
+      </w:r>
+      <w:r>
+        <w:rPr>
+          <w:rFonts w:ascii="Arial" w:hAnsi="Arial" w:cs="Arial"/>
+        </w:rPr>
+        <w:t xml:space="preserve">, </w:t>
+      </w:r>
+      <w:proofErr w:type="spellStart"/>
+      <w:r>
+        <w:rPr>
+          <w:rFonts w:ascii="Arial" w:hAnsi="Arial" w:cs="Arial"/>
+        </w:rPr>
+        <w:t>bleedthrough</w:t>
+      </w:r>
+      <w:proofErr w:type="spellEnd"/>
+      <w:r>
+        <w:rPr>
+          <w:rFonts w:ascii="Arial" w:hAnsi="Arial" w:cs="Arial"/>
+        </w:rPr>
+        <w:t xml:space="preserve"> correction</w:t>
+      </w:r>
+      <w:r>
+        <w:rPr>
+          <w:rFonts w:ascii="Arial" w:hAnsi="Arial" w:cs="Arial"/>
+        </w:rPr>
+        <w:t>)</w:t>
       </w:r>
     </w:p>
     <w:p>
@@ -5152,39 +5143,67 @@
         <w:rPr>
           <w:rFonts w:ascii="Arial" w:hAnsi="Arial" w:cs="Arial"/>
         </w:rPr>
-        <w:t>Added</w:t>
-      </w:r>
-      <w:r>
-        <w:rPr>
-          <w:rFonts w:ascii="Arial" w:hAnsi="Arial" w:cs="Arial"/>
-        </w:rPr>
-        <w:t xml:space="preserve"> a </w:t>
-      </w:r>
-      <w:r>
-        <w:rPr>
-          <w:rFonts w:ascii="Arial" w:hAnsi="Arial" w:cs="Arial"/>
-        </w:rPr>
-        <w:t>preview</w:t>
-      </w:r>
-      <w:r>
-        <w:rPr>
-          <w:rFonts w:ascii="Arial" w:hAnsi="Arial" w:cs="Arial"/>
-        </w:rPr>
-        <w:t xml:space="preserve"> option when manually </w:t>
-      </w:r>
-      <w:proofErr w:type="spellStart"/>
-      <w:r>
-        <w:rPr>
-          <w:rFonts w:ascii="Arial" w:hAnsi="Arial" w:cs="Arial"/>
-        </w:rPr>
-        <w:t>thresholding</w:t>
-      </w:r>
-      <w:proofErr w:type="spellEnd"/>
-      <w:r>
-        <w:rPr>
-          <w:rFonts w:ascii="Arial" w:hAnsi="Arial" w:cs="Arial"/>
-        </w:rPr>
-        <w:t xml:space="preserve"> channels</w:t>
+        <w:t>Improve error handling in image correction settings interface</w:t>
+      </w:r>
+    </w:p>
+    <w:p>
+      <w:pPr>
+        <w:autoSpaceDE w:val="0"/>
+        <w:autoSpaceDN w:val="0"/>
+        <w:adjustRightInd w:val="0"/>
+        <w:spacing w:after="0" w:line="240" w:lineRule="auto"/>
+        <w:jc w:val="both"/>
+        <w:rPr>
+          <w:rFonts w:ascii="Arial" w:hAnsi="Arial" w:cs="Arial"/>
+        </w:rPr>
+      </w:pPr>
+    </w:p>
+    <w:p>
+      <w:pPr>
+        <w:autoSpaceDE w:val="0"/>
+        <w:autoSpaceDN w:val="0"/>
+        <w:adjustRightInd w:val="0"/>
+        <w:spacing w:after="0" w:line="240" w:lineRule="auto"/>
+        <w:jc w:val="both"/>
+        <w:rPr>
+          <w:rFonts w:ascii="Arial" w:hAnsi="Arial" w:cs="Arial"/>
+          <w:b/>
+        </w:rPr>
+      </w:pPr>
+      <w:r>
+        <w:rPr>
+          <w:rFonts w:ascii="Arial" w:hAnsi="Arial" w:cs="Arial"/>
+          <w:b/>
+        </w:rPr>
+        <w:t>Version 2.1</w:t>
+      </w:r>
+      <w:r>
+        <w:rPr>
+          <w:rFonts w:ascii="Arial" w:hAnsi="Arial" w:cs="Arial"/>
+          <w:b/>
+        </w:rPr>
+        <w:t>.0</w:t>
+      </w:r>
+      <w:r>
+        <w:rPr>
+          <w:rFonts w:ascii="Arial" w:hAnsi="Arial" w:cs="Arial"/>
+          <w:b/>
+        </w:rPr>
+        <w:t xml:space="preserve"> (</w:t>
+      </w:r>
+      <w:r>
+        <w:rPr>
+          <w:rFonts w:ascii="Arial" w:hAnsi="Arial" w:cs="Arial"/>
+          <w:b/>
+        </w:rPr>
+        <w:t>June 18, 2013</w:t>
+      </w:r>
+      <w:r>
+        <w:rPr>
+          <w:rFonts w:ascii="Arial" w:hAnsi="Arial" w:cs="Arial"/>
+          <w:b/>
+        </w:rPr>
+        <w:t>)</w:t>
       </w:r>
     </w:p>
     <w:p>
@@ -5207,21 +5226,7 @@
         <w:rPr>
           <w:rFonts w:ascii="Arial" w:hAnsi="Arial" w:cs="Arial"/>
         </w:rPr>
-        <w:t xml:space="preserve">Added graphical interfaces for the transformation creation and </w:t>
-      </w:r>
-      <w:proofErr w:type="spellStart"/>
-      <w:r>
-        <w:rPr>
-          <w:rFonts w:ascii="Arial" w:hAnsi="Arial" w:cs="Arial"/>
-        </w:rPr>
-        <w:t>bleedthrough</w:t>
-      </w:r>
-      <w:proofErr w:type="spellEnd"/>
-      <w:r>
-        <w:rPr>
-          <w:rFonts w:ascii="Arial" w:hAnsi="Arial" w:cs="Arial"/>
-        </w:rPr>
-        <w:t xml:space="preserve"> coefficients calculation</w:t>
+        <w:t>Added support for movie relocation</w:t>
       </w:r>
     </w:p>
     <w:p>
@@ -5244,37 +5249,7 @@
         <w:rPr>
           <w:rFonts w:ascii="Arial" w:hAnsi="Arial" w:cs="Arial"/>
         </w:rPr>
-        <w:t>Included</w:t>
-      </w:r>
-      <w:r>
-        <w:rPr>
-          <w:rFonts w:ascii="Arial" w:hAnsi="Arial" w:cs="Arial"/>
-        </w:rPr>
-        <w:t xml:space="preserve"> the ratio movie</w:t>
-      </w:r>
-      <w:r>
-        <w:rPr>
-          <w:rFonts w:ascii="Arial" w:hAnsi="Arial" w:cs="Arial"/>
-        </w:rPr>
-        <w:t xml:space="preserve"> creation</w:t>
-      </w:r>
-      <w:r>
-        <w:rPr>
-          <w:rFonts w:ascii="Arial" w:hAnsi="Arial" w:cs="Arial"/>
-        </w:rPr>
-        <w:t xml:space="preserve"> </w:t>
-      </w:r>
-      <w:r>
-        <w:rPr>
-          <w:rFonts w:ascii="Arial" w:hAnsi="Arial" w:cs="Arial"/>
-        </w:rPr>
-        <w:t>within</w:t>
-      </w:r>
-      <w:r>
-        <w:rPr>
-          <w:rFonts w:ascii="Arial" w:hAnsi="Arial" w:cs="Arial"/>
-        </w:rPr>
-        <w:t xml:space="preserve"> the output process</w:t>
+        <w:t>Implemented a graphical interface for preparing data</w:t>
       </w:r>
     </w:p>
     <w:p>
@@ -5297,47 +5272,39 @@
         <w:rPr>
           <w:rFonts w:ascii="Arial" w:hAnsi="Arial" w:cs="Arial"/>
         </w:rPr>
-        <w:t>Fixed various bugs (correction images display…)</w:t>
-      </w:r>
-    </w:p>
-    <w:p>
-      <w:pPr>
-        <w:autoSpaceDE w:val="0"/>
-        <w:autoSpaceDN w:val="0"/>
-        <w:adjustRightInd w:val="0"/>
-        <w:spacing w:after="0" w:line="240" w:lineRule="auto"/>
-        <w:jc w:val="both"/>
-        <w:rPr>
-          <w:rFonts w:ascii="Arial" w:hAnsi="Arial" w:cs="Arial"/>
-          <w:b/>
-        </w:rPr>
-      </w:pPr>
-    </w:p>
-    <w:p>
-      <w:pPr>
-        <w:autoSpaceDE w:val="0"/>
-        <w:autoSpaceDN w:val="0"/>
-        <w:adjustRightInd w:val="0"/>
-        <w:spacing w:after="0" w:line="240" w:lineRule="auto"/>
-        <w:jc w:val="both"/>
-        <w:rPr>
-          <w:rFonts w:ascii="Arial" w:hAnsi="Arial" w:cs="Arial"/>
-          <w:b/>
-        </w:rPr>
-      </w:pPr>
-      <w:r>
-        <w:rPr>
-          <w:rFonts w:ascii="Arial" w:hAnsi="Arial" w:cs="Arial"/>
-          <w:b/>
-        </w:rPr>
-        <w:t>Version 2.0</w:t>
-      </w:r>
-      <w:r>
-        <w:rPr>
-          <w:rFonts w:ascii="Arial" w:hAnsi="Arial" w:cs="Arial"/>
-          <w:b/>
-        </w:rPr>
-        <w:t xml:space="preserve"> (December 9, 2010)</w:t>
+        <w:t>Added</w:t>
+      </w:r>
+      <w:r>
+        <w:rPr>
+          <w:rFonts w:ascii="Arial" w:hAnsi="Arial" w:cs="Arial"/>
+        </w:rPr>
+        <w:t xml:space="preserve"> a </w:t>
+      </w:r>
+      <w:r>
+        <w:rPr>
+          <w:rFonts w:ascii="Arial" w:hAnsi="Arial" w:cs="Arial"/>
+        </w:rPr>
+        <w:t>preview</w:t>
+      </w:r>
+      <w:r>
+        <w:rPr>
+          <w:rFonts w:ascii="Arial" w:hAnsi="Arial" w:cs="Arial"/>
+        </w:rPr>
+        <w:t xml:space="preserve"> option when manually </w:t>
+      </w:r>
+      <w:proofErr w:type="spellStart"/>
+      <w:r>
+        <w:rPr>
+          <w:rFonts w:ascii="Arial" w:hAnsi="Arial" w:cs="Arial"/>
+        </w:rPr>
+        <w:t>thresholding</w:t>
+      </w:r>
+      <w:proofErr w:type="spellEnd"/>
+      <w:r>
+        <w:rPr>
+          <w:rFonts w:ascii="Arial" w:hAnsi="Arial" w:cs="Arial"/>
+        </w:rPr>
+        <w:t xml:space="preserve"> channels</w:t>
       </w:r>
     </w:p>
     <w:p>
@@ -5360,7 +5327,21 @@
         <w:rPr>
           <w:rFonts w:ascii="Arial" w:hAnsi="Arial" w:cs="Arial"/>
         </w:rPr>
-        <w:t>Process multiple movies at once, using the same settings and correction images</w:t>
+        <w:t xml:space="preserve">Added graphical interfaces for the transformation creation and </w:t>
+      </w:r>
+      <w:proofErr w:type="spellStart"/>
+      <w:r>
+        <w:rPr>
+          <w:rFonts w:ascii="Arial" w:hAnsi="Arial" w:cs="Arial"/>
+        </w:rPr>
+        <w:t>bleedthrough</w:t>
+      </w:r>
+      <w:proofErr w:type="spellEnd"/>
+      <w:r>
+        <w:rPr>
+          <w:rFonts w:ascii="Arial" w:hAnsi="Arial" w:cs="Arial"/>
+        </w:rPr>
+        <w:t xml:space="preserve"> coefficients calculation</w:t>
       </w:r>
     </w:p>
     <w:p>
@@ -5383,7 +5364,37 @@
         <w:rPr>
           <w:rFonts w:ascii="Arial" w:hAnsi="Arial" w:cs="Arial"/>
         </w:rPr>
-        <w:t>Save groups of movies as “movie lists” for later re-processing, analysis with other software etc.</w:t>
+        <w:t>Included</w:t>
+      </w:r>
+      <w:r>
+        <w:rPr>
+          <w:rFonts w:ascii="Arial" w:hAnsi="Arial" w:cs="Arial"/>
+        </w:rPr>
+        <w:t xml:space="preserve"> the ratio movie</w:t>
+      </w:r>
+      <w:r>
+        <w:rPr>
+          <w:rFonts w:ascii="Arial" w:hAnsi="Arial" w:cs="Arial"/>
+        </w:rPr>
+        <w:t xml:space="preserve"> creation</w:t>
+      </w:r>
+      <w:r>
+        <w:rPr>
+          <w:rFonts w:ascii="Arial" w:hAnsi="Arial" w:cs="Arial"/>
+        </w:rPr>
+        <w:t xml:space="preserve"> </w:t>
+      </w:r>
+      <w:r>
+        <w:rPr>
+          <w:rFonts w:ascii="Arial" w:hAnsi="Arial" w:cs="Arial"/>
+        </w:rPr>
+        <w:t>within</w:t>
+      </w:r>
+      <w:r>
+        <w:rPr>
+          <w:rFonts w:ascii="Arial" w:hAnsi="Arial" w:cs="Arial"/>
+        </w:rPr>
+        <w:t xml:space="preserve"> the output process</w:t>
       </w:r>
     </w:p>
     <w:p>
@@ -5406,7 +5417,54 @@
         <w:rPr>
           <w:rFonts w:ascii="Arial" w:hAnsi="Arial" w:cs="Arial"/>
         </w:rPr>
-        <w:t>Improved visualization of the results of each processing step.</w:t>
+        <w:t>Fixed various bugs (correction images display…)</w:t>
+      </w:r>
+    </w:p>
+    <w:p>
+      <w:pPr>
+        <w:autoSpaceDE w:val="0"/>
+        <w:autoSpaceDN w:val="0"/>
+        <w:adjustRightInd w:val="0"/>
+        <w:spacing w:after="0" w:line="240" w:lineRule="auto"/>
+        <w:jc w:val="both"/>
+        <w:rPr>
+          <w:rFonts w:ascii="Arial" w:hAnsi="Arial" w:cs="Arial"/>
+          <w:b/>
+        </w:rPr>
+      </w:pPr>
+    </w:p>
+    <w:p>
+      <w:pPr>
+        <w:autoSpaceDE w:val="0"/>
+        <w:autoSpaceDN w:val="0"/>
+        <w:adjustRightInd w:val="0"/>
+        <w:spacing w:after="0" w:line="240" w:lineRule="auto"/>
+        <w:jc w:val="both"/>
+        <w:rPr>
+          <w:rFonts w:ascii="Arial" w:hAnsi="Arial" w:cs="Arial"/>
+          <w:b/>
+        </w:rPr>
+      </w:pPr>
+      <w:r>
+        <w:rPr>
+          <w:rFonts w:ascii="Arial" w:hAnsi="Arial" w:cs="Arial"/>
+          <w:b/>
+        </w:rPr>
+        <w:t>Version 2.0</w:t>
+      </w:r>
+      <w:r>
+        <w:rPr>
+          <w:rFonts w:ascii="Arial" w:hAnsi="Arial" w:cs="Arial"/>
+          <w:b/>
+        </w:rPr>
+        <w:t>.0</w:t>
+      </w:r>
+      <w:r>
+        <w:rPr>
+          <w:rFonts w:ascii="Arial" w:hAnsi="Arial" w:cs="Arial"/>
+          <w:b/>
+        </w:rPr>
+        <w:t xml:space="preserve"> (December 9, 2010)</w:t>
       </w:r>
     </w:p>
     <w:p>
@@ -5429,7 +5487,7 @@
         <w:rPr>
           <w:rFonts w:ascii="Arial" w:hAnsi="Arial" w:cs="Arial"/>
         </w:rPr>
-        <w:t>New tools for preparing your data for processing</w:t>
+        <w:t>Process multiple movies at once, using the same settings and correction images</w:t>
       </w:r>
     </w:p>
     <w:p>
@@ -5452,6 +5510,75 @@
         <w:rPr>
           <w:rFonts w:ascii="Arial" w:hAnsi="Arial" w:cs="Arial"/>
         </w:rPr>
+        <w:t>Save groups of movies as “movie lists” for later re-processing, analysis with other software etc.</w:t>
+      </w:r>
+    </w:p>
+    <w:p>
+      <w:pPr>
+        <w:pStyle w:val="ListParagraph"/>
+        <w:numPr>
+          <w:ilvl w:val="0"/>
+          <w:numId w:val="17"/>
+        </w:numPr>
+        <w:autoSpaceDE w:val="0"/>
+        <w:autoSpaceDN w:val="0"/>
+        <w:adjustRightInd w:val="0"/>
+        <w:spacing w:after="0" w:line="240" w:lineRule="auto"/>
+        <w:jc w:val="both"/>
+        <w:rPr>
+          <w:rFonts w:ascii="Arial" w:hAnsi="Arial" w:cs="Arial"/>
+        </w:rPr>
+      </w:pPr>
+      <w:r>
+        <w:rPr>
+          <w:rFonts w:ascii="Arial" w:hAnsi="Arial" w:cs="Arial"/>
+        </w:rPr>
+        <w:t>Improved visualization of the results of each processing step.</w:t>
+      </w:r>
+    </w:p>
+    <w:p>
+      <w:pPr>
+        <w:pStyle w:val="ListParagraph"/>
+        <w:numPr>
+          <w:ilvl w:val="0"/>
+          <w:numId w:val="17"/>
+        </w:numPr>
+        <w:autoSpaceDE w:val="0"/>
+        <w:autoSpaceDN w:val="0"/>
+        <w:adjustRightInd w:val="0"/>
+        <w:spacing w:after="0" w:line="240" w:lineRule="auto"/>
+        <w:jc w:val="both"/>
+        <w:rPr>
+          <w:rFonts w:ascii="Arial" w:hAnsi="Arial" w:cs="Arial"/>
+        </w:rPr>
+      </w:pPr>
+      <w:r>
+        <w:rPr>
+          <w:rFonts w:ascii="Arial" w:hAnsi="Arial" w:cs="Arial"/>
+        </w:rPr>
+        <w:t>New tools for preparing your data for processing</w:t>
+      </w:r>
+    </w:p>
+    <w:p>
+      <w:pPr>
+        <w:pStyle w:val="ListParagraph"/>
+        <w:numPr>
+          <w:ilvl w:val="0"/>
+          <w:numId w:val="17"/>
+        </w:numPr>
+        <w:autoSpaceDE w:val="0"/>
+        <w:autoSpaceDN w:val="0"/>
+        <w:adjustRightInd w:val="0"/>
+        <w:spacing w:after="0" w:line="240" w:lineRule="auto"/>
+        <w:jc w:val="both"/>
+        <w:rPr>
+          <w:rFonts w:ascii="Arial" w:hAnsi="Arial" w:cs="Arial"/>
+        </w:rPr>
+      </w:pPr>
+      <w:r>
+        <w:rPr>
+          <w:rFonts w:ascii="Arial" w:hAnsi="Arial" w:cs="Arial"/>
+        </w:rPr>
         <w:t>New tool for creating .</w:t>
       </w:r>
       <w:proofErr w:type="spellStart"/>
@@ -5870,21 +5997,7 @@
         <w:rPr>
           <w:rFonts w:ascii="Arial" w:hAnsi="Arial" w:cs="Arial"/>
         </w:rPr>
-        <w:t xml:space="preserve">These are images taken with the same illumination, filters, exposure etc. as the experimental data, but taken of a blank area of a </w:t>
-      </w:r>
-      <w:proofErr w:type="spellStart"/>
-      <w:r>
-        <w:rPr>
-          <w:rFonts w:ascii="Arial" w:hAnsi="Arial" w:cs="Arial"/>
-        </w:rPr>
-        <w:t>coverslip</w:t>
-      </w:r>
-      <w:proofErr w:type="spellEnd"/>
-      <w:r>
-        <w:rPr>
-          <w:rFonts w:ascii="Arial" w:hAnsi="Arial" w:cs="Arial"/>
-        </w:rPr>
-        <w:t xml:space="preserve">, without </w:t>
+        <w:t xml:space="preserve">These are images taken with the same illumination, filters, exposure etc. as the experimental data, but taken of a blank area of a coverslip, without </w:t>
       </w:r>
       <w:r>
         <w:rPr>
@@ -6233,37 +6346,30 @@
           <w:rFonts w:ascii="Arial" w:hAnsi="Arial" w:cs="Arial"/>
           <w:i/>
         </w:rPr>
-        <w:t xml:space="preserve">been tested on Windows 7 </w:t>
-      </w:r>
+        <w:t xml:space="preserve">been tested on Windows 7, OS X </w:t>
+      </w:r>
+      <w:proofErr w:type="gramStart"/>
       <w:r>
         <w:rPr>
           <w:rFonts w:ascii="Arial" w:hAnsi="Arial" w:cs="Arial"/>
           <w:i/>
         </w:rPr>
-        <w:t>and Linux (</w:t>
-      </w:r>
-      <w:proofErr w:type="spellStart"/>
+        <w:t>10.10  and</w:t>
+      </w:r>
+      <w:proofErr w:type="gramEnd"/>
       <w:r>
         <w:rPr>
           <w:rFonts w:ascii="Arial" w:hAnsi="Arial" w:cs="Arial"/>
           <w:i/>
         </w:rPr>
-        <w:t>Ubuntu</w:t>
-      </w:r>
-      <w:proofErr w:type="spellEnd"/>
+        <w:t xml:space="preserve"> Linux, </w:t>
+      </w:r>
       <w:r>
         <w:rPr>
           <w:rFonts w:ascii="Arial" w:hAnsi="Arial" w:cs="Arial"/>
           <w:i/>
         </w:rPr>
-        <w:t xml:space="preserve"> 10.04</w:t>
-      </w:r>
-      <w:r>
-        <w:rPr>
-          <w:rFonts w:ascii="Arial" w:hAnsi="Arial" w:cs="Arial"/>
-          <w:i/>
-        </w:rPr>
-        <w:t>), and may have problems on other operating systems.</w:t>
+        <w:t>and may have problems on other operating systems.</w:t>
       </w:r>
     </w:p>
     <w:p>
@@ -6425,6 +6531,8 @@
         </w:rPr>
         <w:t xml:space="preserve"> path. This can be done by going to File-&gt;Set Path... then click on "Add Folder..." and select the folder you extracted all the files to in step 1.</w:t>
       </w:r>
+      <w:bookmarkStart w:id="12" w:name="_GoBack"/>
+      <w:bookmarkEnd w:id="12"/>
     </w:p>
     <w:p>
       <w:pPr>
@@ -6640,7 +6748,7 @@
         </w:rPr>
         <w:t xml:space="preserve">If you have any questions, error reports or suggestions to help us improve this software, please send an email to: </w:t>
       </w:r>
-      <w:hyperlink r:id="rId8" w:history="1">
+      <w:hyperlink r:id="rId9" w:history="1">
         <w:r>
           <w:rPr>
             <w:rStyle w:val="Hyperlink"/>
@@ -6661,7 +6769,7 @@
         </w:rPr>
         <w:t xml:space="preserve"> </w:t>
       </w:r>
-      <w:hyperlink r:id="rId9" w:history="1">
+      <w:hyperlink r:id="rId10" w:history="1">
         <w:r>
           <w:rPr>
             <w:rStyle w:val="Hyperlink"/>
@@ -6697,8 +6805,8 @@
         <w:pStyle w:val="Heading2"/>
         <w:jc w:val="both"/>
       </w:pPr>
-      <w:bookmarkStart w:id="12" w:name="_Ref292108228"/>
-      <w:bookmarkStart w:id="13" w:name="_Toc292108425"/>
+      <w:bookmarkStart w:id="13" w:name="_Ref292108228"/>
+      <w:bookmarkStart w:id="14" w:name="_Toc292108425"/>
       <w:r>
         <w:t xml:space="preserve">Step </w:t>
       </w:r>
@@ -6708,8 +6816,8 @@
       <w:r>
         <w:t xml:space="preserve"> - Preparing Your Data</w:t>
       </w:r>
-      <w:bookmarkEnd w:id="12"/>
       <w:bookmarkEnd w:id="13"/>
+      <w:bookmarkEnd w:id="14"/>
     </w:p>
     <w:p>
       <w:pPr>
@@ -6801,7 +6909,7 @@
           <w:lang w:eastAsia="en-US"/>
         </w:rPr>
         <w:drawing>
-          <wp:inline distT="0" distB="0" distL="0" distR="0">
+          <wp:inline distT="0" distB="0" distL="0" distR="0" wp14:anchorId="66303FBA" wp14:editId="6409BD60">
             <wp:extent cx="1115786" cy="2024742"/>
             <wp:effectExtent l="19050" t="0" r="8164" b="0"/>
             <wp:docPr id="23" name="Picture 11" descr="C:\Users\he19\Downloads\Screenshot-Current Folder (1).png"/>
@@ -6818,7 +6926,7 @@
                     </pic:cNvPicPr>
                   </pic:nvPicPr>
                   <pic:blipFill>
-                    <a:blip r:embed="rId10" cstate="print"/>
+                    <a:blip r:embed="rId11" cstate="print"/>
                     <a:srcRect l="1070" t="19856" r="73170" b="28520"/>
                     <a:stretch>
                       <a:fillRect/>
@@ -7005,7 +7113,7 @@
       <w:pPr>
         <w:pStyle w:val="Heading2"/>
       </w:pPr>
-      <w:bookmarkStart w:id="14" w:name="_Toc292108426"/>
+      <w:bookmarkStart w:id="15" w:name="_Toc292108426"/>
       <w:r>
         <w:lastRenderedPageBreak/>
         <w:t xml:space="preserve">Step </w:t>
@@ -7016,7 +7124,7 @@
       <w:r>
         <w:t xml:space="preserve"> - Selecting Movies to Process</w:t>
       </w:r>
-      <w:bookmarkEnd w:id="14"/>
+      <w:bookmarkEnd w:id="15"/>
     </w:p>
     <w:p>
       <w:pPr>
@@ -7273,7 +7381,7 @@
           <w:lang w:eastAsia="en-US"/>
         </w:rPr>
         <w:drawing>
-          <wp:inline distT="0" distB="0" distL="0" distR="0">
+          <wp:inline distT="0" distB="0" distL="0" distR="0" wp14:anchorId="64B300E9" wp14:editId="4236E035">
             <wp:extent cx="2746082" cy="2309796"/>
             <wp:effectExtent l="19050" t="0" r="0" b="0"/>
             <wp:docPr id="13" name="Picture 13"/>
@@ -7290,7 +7398,7 @@
                     </pic:cNvPicPr>
                   </pic:nvPicPr>
                   <pic:blipFill>
-                    <a:blip r:embed="rId11" cstate="print"/>
+                    <a:blip r:embed="rId12" cstate="print"/>
                     <a:srcRect/>
                     <a:stretch>
                       <a:fillRect/>
@@ -7324,7 +7432,7 @@
         <w:pStyle w:val="Caption"/>
         <w:jc w:val="center"/>
       </w:pPr>
-      <w:bookmarkStart w:id="15" w:name="_Ref292106669"/>
+      <w:bookmarkStart w:id="16" w:name="_Ref292106669"/>
       <w:r>
         <w:t xml:space="preserve">Figure </w:t>
       </w:r>
@@ -7339,7 +7447,7 @@
       <w:r>
         <w:t>: Movie selector</w:t>
       </w:r>
-      <w:bookmarkEnd w:id="15"/>
+      <w:bookmarkEnd w:id="16"/>
       <w:r>
         <w:rPr>
           <w:rFonts w:ascii="Arial" w:hAnsi="Arial" w:cs="Arial"/>
@@ -7379,11 +7487,11 @@
       <w:pPr>
         <w:pStyle w:val="Heading3"/>
       </w:pPr>
-      <w:bookmarkStart w:id="16" w:name="_Toc292108427"/>
+      <w:bookmarkStart w:id="17" w:name="_Toc292108427"/>
       <w:r>
         <w:t>Movie panel</w:t>
       </w:r>
-      <w:bookmarkEnd w:id="16"/>
+      <w:bookmarkEnd w:id="17"/>
     </w:p>
     <w:p>
       <w:pPr>
@@ -7494,11 +7602,11 @@
       <w:pPr>
         <w:pStyle w:val="Heading3"/>
       </w:pPr>
-      <w:bookmarkStart w:id="17" w:name="_Toc292108428"/>
+      <w:bookmarkStart w:id="18" w:name="_Toc292108428"/>
       <w:r>
         <w:t>Package panel</w:t>
       </w:r>
-      <w:bookmarkEnd w:id="17"/>
+      <w:bookmarkEnd w:id="18"/>
     </w:p>
     <w:p>
       <w:pPr>
@@ -7559,21 +7667,7 @@
         <w:rPr>
           <w:rFonts w:ascii="Times New Roman" w:hAnsi="Times New Roman"/>
         </w:rPr>
-        <w:t xml:space="preserve">If more than one movie is to be processed at once, it is VERY IMPORTANT that the channels from all the movies be in THE SAME ORDER. That is, if movie </w:t>
-      </w:r>
-      <w:proofErr w:type="gramStart"/>
-      <w:r>
-        <w:rPr>
-          <w:rFonts w:ascii="Times New Roman" w:hAnsi="Times New Roman"/>
-        </w:rPr>
-        <w:t>One</w:t>
-      </w:r>
-      <w:proofErr w:type="gramEnd"/>
-      <w:r>
-        <w:rPr>
-          <w:rFonts w:ascii="Times New Roman" w:hAnsi="Times New Roman"/>
-        </w:rPr>
-        <w:t xml:space="preserve"> has Channel 1 as FRET, Channel 2 as CFP and Channel 3 as YFP, then movie 2 must also have these same channels in the same order.</w:t>
+        <w:t>If more than one movie is to be processed at once, it is VERY IMPORTANT that the channels from all the movies be in THE SAME ORDER. That is, if movie One has Channel 1 as FRET, Channel 2 as CFP and Channel 3 as YFP, then movie 2 must also have these same channels in the same order.</w:t>
       </w:r>
     </w:p>
     <w:p>
@@ -7587,8 +7681,8 @@
       <w:pPr>
         <w:pStyle w:val="Heading3"/>
       </w:pPr>
-      <w:bookmarkStart w:id="18" w:name="_Ref292105616"/>
       <w:bookmarkStart w:id="19" w:name="_Toc292108429"/>
+      <w:bookmarkStart w:id="20" w:name="_Ref292105616"/>
       <w:r>
         <w:lastRenderedPageBreak/>
         <w:t>Movie Creation</w:t>
@@ -7635,20 +7729,30 @@
         </w:rPr>
         <w:t>Click the “New” button to create new “movie data” (</w:t>
       </w:r>
-      <w:fldSimple w:instr=" REF _Ref292106669 \h  \* MERGEFORMAT ">
-        <w:r>
-          <w:t xml:space="preserve">Figure </w:t>
-        </w:r>
-        <w:r>
-          <w:rPr>
-            <w:noProof/>
-          </w:rPr>
-          <w:t>3</w:t>
-        </w:r>
-        <w:r>
-          <w:t>: Movie selector</w:t>
-        </w:r>
-      </w:fldSimple>
+      <w:r>
+        <w:fldChar w:fldCharType="begin"/>
+      </w:r>
+      <w:r>
+        <w:instrText xml:space="preserve"> REF _Ref292106669 \h  \* MERGEFORMAT </w:instrText>
+      </w:r>
+      <w:r>
+        <w:fldChar w:fldCharType="separate"/>
+      </w:r>
+      <w:r>
+        <w:t xml:space="preserve">Figure </w:t>
+      </w:r>
+      <w:r>
+        <w:rPr>
+          <w:noProof/>
+        </w:rPr>
+        <w:t>3</w:t>
+      </w:r>
+      <w:r>
+        <w:t>: Movie selector</w:t>
+      </w:r>
+      <w:r>
+        <w:fldChar w:fldCharType="end"/>
+      </w:r>
       <w:r>
         <w:rPr>
           <w:rFonts w:ascii="Times New Roman" w:hAnsi="Times New Roman"/>
@@ -7691,7 +7795,7 @@
           <w:lang w:eastAsia="en-US"/>
         </w:rPr>
         <w:drawing>
-          <wp:inline distT="0" distB="0" distL="0" distR="0">
+          <wp:inline distT="0" distB="0" distL="0" distR="0" wp14:anchorId="4E442ADE" wp14:editId="282D69C8">
             <wp:extent cx="4777105" cy="2392045"/>
             <wp:effectExtent l="0" t="0" r="0" b="0"/>
             <wp:docPr id="10" name="Object 4"/>
@@ -7721,7 +7825,7 @@
                       </a:cNvPicPr>
                     </a:nvPicPr>
                     <a:blipFill>
-                      <a:blip r:embed="rId12"/>
+                      <a:blip r:embed="rId13"/>
                       <a:stretch>
                         <a:fillRect/>
                       </a:stretch>
@@ -9953,16 +10057,8 @@
         <w:rPr>
           <w:rFonts w:ascii="Times New Roman" w:hAnsi="Times New Roman"/>
         </w:rPr>
-        <w:t xml:space="preserve">: here you can select folders containing the images for each channel of the movie. Each channel must be in a separate </w:t>
-      </w:r>
-      <w:proofErr w:type="gramStart"/>
-      <w:r>
-        <w:rPr>
-          <w:rFonts w:ascii="Times New Roman" w:hAnsi="Times New Roman"/>
-        </w:rPr>
-        <w:t>folder,</w:t>
-      </w:r>
-      <w:proofErr w:type="gramEnd"/>
+        <w:t>: here you can select folders containing the images for each channel of the movie. Each channel must be in a separate folder,</w:t>
+      </w:r>
       <w:r>
         <w:rPr>
           <w:rFonts w:ascii="Times New Roman" w:hAnsi="Times New Roman"/>
@@ -10311,15 +10407,15 @@
       <w:pPr>
         <w:pStyle w:val="Heading3"/>
       </w:pPr>
-      <w:bookmarkStart w:id="20" w:name="_Ref292108321"/>
-      <w:bookmarkStart w:id="21" w:name="_Toc292108430"/>
+      <w:bookmarkStart w:id="21" w:name="_Ref292108321"/>
+      <w:bookmarkStart w:id="22" w:name="_Toc292108430"/>
       <w:r>
         <w:lastRenderedPageBreak/>
         <w:t>Data Preparation</w:t>
       </w:r>
-      <w:bookmarkEnd w:id="18"/>
       <w:bookmarkEnd w:id="20"/>
       <w:bookmarkEnd w:id="21"/>
+      <w:bookmarkEnd w:id="22"/>
       <w:r>
         <w:br/>
       </w:r>
@@ -10424,20 +10520,30 @@
         </w:rPr>
         <w:t xml:space="preserve"> (</w:t>
       </w:r>
-      <w:fldSimple w:instr=" REF _Ref292106669 \h  \* MERGEFORMAT ">
-        <w:r>
-          <w:t xml:space="preserve">Figure </w:t>
-        </w:r>
-        <w:r>
-          <w:rPr>
-            <w:noProof/>
-          </w:rPr>
-          <w:t>3</w:t>
-        </w:r>
-        <w:r>
-          <w:t>: Movie selector</w:t>
-        </w:r>
-      </w:fldSimple>
+      <w:r>
+        <w:fldChar w:fldCharType="begin"/>
+      </w:r>
+      <w:r>
+        <w:instrText xml:space="preserve"> REF _Ref292106669 \h  \* MERGEFORMAT </w:instrText>
+      </w:r>
+      <w:r>
+        <w:fldChar w:fldCharType="separate"/>
+      </w:r>
+      <w:r>
+        <w:t xml:space="preserve">Figure </w:t>
+      </w:r>
+      <w:r>
+        <w:rPr>
+          <w:noProof/>
+        </w:rPr>
+        <w:t>3</w:t>
+      </w:r>
+      <w:r>
+        <w:t>: Movie selector</w:t>
+      </w:r>
+      <w:r>
+        <w:fldChar w:fldCharType="end"/>
+      </w:r>
       <w:r>
         <w:rPr>
           <w:rFonts w:ascii="Times New Roman" w:hAnsi="Times New Roman"/>
@@ -10468,7 +10574,7 @@
           <w:lang w:eastAsia="en-US"/>
         </w:rPr>
         <w:drawing>
-          <wp:inline distT="0" distB="0" distL="0" distR="0">
+          <wp:inline distT="0" distB="0" distL="0" distR="0" wp14:anchorId="713FDD0B" wp14:editId="3A0FE276">
             <wp:extent cx="3029930" cy="3978444"/>
             <wp:effectExtent l="19050" t="0" r="0" b="0"/>
             <wp:docPr id="11" name="Picture 10"/>
@@ -10485,7 +10591,7 @@
                     </pic:cNvPicPr>
                   </pic:nvPicPr>
                   <pic:blipFill>
-                    <a:blip r:embed="rId13" cstate="print"/>
+                    <a:blip r:embed="rId14" cstate="print"/>
                     <a:srcRect/>
                     <a:stretch>
                       <a:fillRect/>
@@ -10736,21 +10842,7 @@
         <w:rPr>
           <w:rFonts w:ascii="Times New Roman" w:hAnsi="Times New Roman"/>
         </w:rPr>
-        <w:t xml:space="preserve"> files</w:t>
-      </w:r>
-      <w:proofErr w:type="gramStart"/>
-      <w:r>
-        <w:rPr>
-          <w:rFonts w:ascii="Times New Roman" w:hAnsi="Times New Roman"/>
-        </w:rPr>
-        <w:t>“ if</w:t>
-      </w:r>
-      <w:proofErr w:type="gramEnd"/>
-      <w:r>
-        <w:rPr>
-          <w:rFonts w:ascii="Times New Roman" w:hAnsi="Times New Roman"/>
-        </w:rPr>
-        <w:t xml:space="preserve"> you want to process these movies</w:t>
+        <w:t xml:space="preserve"> files“ if you want to process these movies</w:t>
       </w:r>
       <w:r>
         <w:rPr>
@@ -10777,7 +10869,7 @@
       <w:pPr>
         <w:pStyle w:val="Heading2"/>
       </w:pPr>
-      <w:bookmarkStart w:id="22" w:name="_Toc292108431"/>
+      <w:bookmarkStart w:id="23" w:name="_Toc292108431"/>
       <w:r>
         <w:lastRenderedPageBreak/>
         <w:t xml:space="preserve">Step </w:t>
@@ -10788,7 +10880,7 @@
       <w:r>
         <w:t xml:space="preserve"> – Process the Movie(s)</w:t>
       </w:r>
-      <w:bookmarkEnd w:id="22"/>
+      <w:bookmarkEnd w:id="23"/>
     </w:p>
     <w:p>
       <w:pPr>
@@ -10847,7 +10939,7 @@
           <w:lang w:eastAsia="en-US"/>
         </w:rPr>
         <w:drawing>
-          <wp:inline distT="0" distB="0" distL="0" distR="0">
+          <wp:inline distT="0" distB="0" distL="0" distR="0" wp14:anchorId="0E6F9F43" wp14:editId="6B3D915F">
             <wp:extent cx="5486400" cy="4147820"/>
             <wp:effectExtent l="0" t="0" r="0" b="0"/>
             <wp:docPr id="6" name="Object 7"/>
@@ -10877,7 +10969,7 @@
                       </a:cNvPicPr>
                     </a:nvPicPr>
                     <a:blipFill>
-                      <a:blip r:embed="rId14"/>
+                      <a:blip r:embed="rId15"/>
                       <a:stretch>
                         <a:fillRect/>
                       </a:stretch>
@@ -12649,7 +12741,7 @@
           <w:b w:val="0"/>
         </w:rPr>
       </w:pPr>
-      <w:bookmarkStart w:id="23" w:name="_Ref292107374"/>
+      <w:bookmarkStart w:id="24" w:name="_Ref292107374"/>
       <w:r>
         <w:t xml:space="preserve">Figure </w:t>
       </w:r>
@@ -12664,7 +12756,7 @@
       <w:r>
         <w:t>: Biosensors Package Control Panel</w:t>
       </w:r>
-      <w:bookmarkEnd w:id="23"/>
+      <w:bookmarkEnd w:id="24"/>
     </w:p>
     <w:p>
       <w:pPr>
@@ -12877,20 +12969,30 @@
         </w:rPr>
         <w:t xml:space="preserve"> </w:t>
       </w:r>
-      <w:fldSimple w:instr=" REF _Ref292107288 \h  \* MERGEFORMAT ">
-        <w:r>
-          <w:t xml:space="preserve">Figure </w:t>
-        </w:r>
-        <w:r>
-          <w:rPr>
-            <w:noProof/>
-          </w:rPr>
-          <w:t>1</w:t>
-        </w:r>
-        <w:r>
-          <w:t>: Biosensors Package Workflow</w:t>
-        </w:r>
-      </w:fldSimple>
+      <w:r>
+        <w:fldChar w:fldCharType="begin"/>
+      </w:r>
+      <w:r>
+        <w:instrText xml:space="preserve"> REF _Ref292107288 \h  \* MERGEFORMAT </w:instrText>
+      </w:r>
+      <w:r>
+        <w:fldChar w:fldCharType="separate"/>
+      </w:r>
+      <w:r>
+        <w:t xml:space="preserve">Figure </w:t>
+      </w:r>
+      <w:r>
+        <w:rPr>
+          <w:noProof/>
+        </w:rPr>
+        <w:t>1</w:t>
+      </w:r>
+      <w:r>
+        <w:t>: Biosensors Package Workflow</w:t>
+      </w:r>
+      <w:r>
+        <w:fldChar w:fldCharType="end"/>
+      </w:r>
       <w:r>
         <w:rPr>
           <w:rFonts w:ascii="Times New Roman" w:hAnsi="Times New Roman"/>
@@ -13287,21 +13389,7 @@
         <w:rPr>
           <w:rFonts w:ascii="Times New Roman" w:hAnsi="Times New Roman"/>
         </w:rPr>
-        <w:t xml:space="preserve"> will appear next to steps once they have been </w:t>
-      </w:r>
-      <w:proofErr w:type="gramStart"/>
-      <w:r>
-        <w:rPr>
-          <w:rFonts w:ascii="Times New Roman" w:hAnsi="Times New Roman"/>
-        </w:rPr>
-        <w:t>run/attempted</w:t>
-      </w:r>
-      <w:proofErr w:type="gramEnd"/>
-      <w:r>
-        <w:rPr>
-          <w:rFonts w:ascii="Times New Roman" w:hAnsi="Times New Roman"/>
-        </w:rPr>
-        <w:t xml:space="preserve"> to be run:</w:t>
+        <w:t xml:space="preserve"> will appear next to steps once they have been run/attempted to be run:</w:t>
       </w:r>
     </w:p>
     <w:p>
@@ -13333,8 +13421,8 @@
           <w:noProof/>
           <w:lang w:eastAsia="en-US"/>
         </w:rPr>
-        <w:pict>
-          <v:group id="_x0000_s1027" editas="canvas" style="position:absolute;left:0;text-align:left;margin-left:0;margin-top:0;width:43.1pt;height:171.15pt;z-index:251658240" coordorigin="2869,4487" coordsize="718,2852">
+        <w:pict w14:anchorId="33FEE705">
+          <v:group id="_x0000_s1027" style="position:absolute;left:0;text-align:left;margin-left:0;margin-top:0;width:43.1pt;height:171.15pt;z-index:251658240" coordorigin="2869,4487" coordsize="718,2852" editas="canvas">
             <o:lock v:ext="edit" aspectratio="t"/>
             <v:shapetype id="_x0000_t75" coordsize="21600,21600" o:spt="75" o:preferrelative="t" path="m@4@5l@4@11@9@11@9@5xe" filled="f" stroked="f">
               <v:stroke joinstyle="miter"/>
@@ -13361,13 +13449,13 @@
               <o:lock v:ext="edit" text="t"/>
             </v:shape>
             <v:shape id="_x0000_s1028" type="#_x0000_t75" style="position:absolute;left:2952;top:6477;width:520;height:425">
-              <v:imagedata r:id="rId15" o:title="" croptop="42734f" cropbottom="11738f"/>
+              <v:imagedata r:id="rId16" o:title="" croptop="42734f" cropbottom="11738f"/>
             </v:shape>
             <v:shape id="_x0000_s1029" type="#_x0000_t75" style="position:absolute;left:2952;top:4829;width:520;height:406">
-              <v:imagedata r:id="rId15" o:title="" cropbottom="54950f"/>
+              <v:imagedata r:id="rId17" o:title="" cropbottom="54950f"/>
             </v:shape>
             <v:shape id="_x0000_s1030" type="#_x0000_t75" style="position:absolute;left:2952;top:5642;width:520;height:426">
-              <v:imagedata r:id="rId15" o:title="" croptop="32388f" cropbottom="22070f"/>
+              <v:imagedata r:id="rId18" o:title="" croptop="32388f" cropbottom="22070f"/>
             </v:shape>
             <w10:wrap type="square"/>
           </v:group>
@@ -13533,7 +13621,7 @@
           <w:lang w:eastAsia="en-US"/>
         </w:rPr>
         <w:drawing>
-          <wp:anchor distT="0" distB="0" distL="114300" distR="114300" simplePos="0" relativeHeight="251659264" behindDoc="0" locked="0" layoutInCell="1" allowOverlap="1">
+          <wp:anchor distT="0" distB="0" distL="114300" distR="114300" simplePos="0" relativeHeight="251659264" behindDoc="0" locked="0" layoutInCell="1" allowOverlap="1" wp14:anchorId="54F167E2" wp14:editId="4C2B245D">
             <wp:simplePos x="0" y="0"/>
             <wp:positionH relativeFrom="column">
               <wp:posOffset>-596265</wp:posOffset>
@@ -13556,7 +13644,7 @@
                     </pic:cNvPicPr>
                   </pic:nvPicPr>
                   <pic:blipFill>
-                    <a:blip r:embed="rId14" cstate="print"/>
+                    <a:blip r:embed="rId15" cstate="print"/>
                     <a:srcRect l="83895" t="8779" r="7364" b="83829"/>
                     <a:stretch>
                       <a:fillRect/>
@@ -13759,7 +13847,7 @@
           <w:rFonts w:ascii="Times New Roman" w:hAnsi="Times New Roman" w:cs="Times New Roman"/>
         </w:rPr>
       </w:pPr>
-      <w:bookmarkStart w:id="24" w:name="_Toc292108432"/>
+      <w:bookmarkStart w:id="25" w:name="_Toc292108432"/>
       <w:r>
         <w:rPr>
           <w:rFonts w:ascii="Times New Roman" w:hAnsi="Times New Roman" w:cs="Times New Roman"/>
@@ -13773,7 +13861,7 @@
         </w:rPr>
         <w:t>tools</w:t>
       </w:r>
-      <w:bookmarkEnd w:id="24"/>
+      <w:bookmarkEnd w:id="25"/>
     </w:p>
     <w:p>
       <w:pPr>
@@ -13809,20 +13897,30 @@
         </w:rPr>
         <w:t xml:space="preserve"> can be selected using the Tools menu of the main control panel (see </w:t>
       </w:r>
-      <w:fldSimple w:instr=" REF _Ref292107374 \h  \* MERGEFORMAT ">
-        <w:r>
-          <w:t xml:space="preserve">Figure </w:t>
-        </w:r>
-        <w:r>
-          <w:rPr>
-            <w:noProof/>
-          </w:rPr>
-          <w:t>6</w:t>
-        </w:r>
-        <w:r>
-          <w:t>: Biosensors Package Control Panel</w:t>
-        </w:r>
-      </w:fldSimple>
+      <w:r>
+        <w:fldChar w:fldCharType="begin"/>
+      </w:r>
+      <w:r>
+        <w:instrText xml:space="preserve"> REF _Ref292107374 \h  \* MERGEFORMAT </w:instrText>
+      </w:r>
+      <w:r>
+        <w:fldChar w:fldCharType="separate"/>
+      </w:r>
+      <w:r>
+        <w:t xml:space="preserve">Figure </w:t>
+      </w:r>
+      <w:r>
+        <w:rPr>
+          <w:noProof/>
+        </w:rPr>
+        <w:t>6</w:t>
+      </w:r>
+      <w:r>
+        <w:t>: Biosensors Package Control Panel</w:t>
+      </w:r>
+      <w:r>
+        <w:fldChar w:fldCharType="end"/>
+      </w:r>
       <w:r>
         <w:rPr>
           <w:rFonts w:ascii="Times New Roman" w:hAnsi="Times New Roman"/>
@@ -13848,14 +13946,14 @@
           <w:rFonts w:ascii="Times New Roman" w:hAnsi="Times New Roman" w:cs="Times New Roman"/>
         </w:rPr>
       </w:pPr>
-      <w:bookmarkStart w:id="25" w:name="_Toc292108433"/>
+      <w:bookmarkStart w:id="26" w:name="_Toc292108433"/>
       <w:r>
         <w:rPr>
           <w:rFonts w:ascii="Times New Roman" w:hAnsi="Times New Roman" w:cs="Times New Roman"/>
         </w:rPr>
         <w:t>Alignment/Registration Transform Creation</w:t>
       </w:r>
-      <w:bookmarkEnd w:id="25"/>
+      <w:bookmarkEnd w:id="26"/>
     </w:p>
     <w:p>
       <w:pPr>
@@ -13949,7 +14047,6 @@
         <w:t xml:space="preserve"> difference between what’s imaged in each channel is the alignment. For this reason, experimental images (</w:t>
       </w:r>
       <w:proofErr w:type="spellStart"/>
-      <w:proofErr w:type="gramStart"/>
       <w:r>
         <w:rPr>
           <w:rFonts w:ascii="Times New Roman" w:hAnsi="Times New Roman"/>
@@ -13961,14 +14058,7 @@
         <w:rPr>
           <w:rFonts w:ascii="Times New Roman" w:hAnsi="Times New Roman"/>
         </w:rPr>
-        <w:t xml:space="preserve"> images of cells, single-molecule FRET probes</w:t>
-      </w:r>
-      <w:proofErr w:type="gramEnd"/>
-      <w:r>
-        <w:rPr>
-          <w:rFonts w:ascii="Times New Roman" w:hAnsi="Times New Roman"/>
-        </w:rPr>
-        <w:t xml:space="preserve"> etc) are generally not acceptable.</w:t>
+        <w:t xml:space="preserve"> images of cells, single-molecule FRET probes etc) are generally not acceptable.</w:t>
       </w:r>
     </w:p>
     <w:p>
@@ -14021,7 +14111,7 @@
           <w:rFonts w:ascii="Times New Roman" w:hAnsi="Times New Roman" w:cs="Times New Roman"/>
         </w:rPr>
       </w:pPr>
-      <w:bookmarkStart w:id="26" w:name="_Toc292108434"/>
+      <w:bookmarkStart w:id="27" w:name="_Toc292108434"/>
       <w:proofErr w:type="spellStart"/>
       <w:r>
         <w:rPr>
@@ -14036,7 +14126,7 @@
         </w:rPr>
         <w:t xml:space="preserve"> Coefficient Calculation</w:t>
       </w:r>
-      <w:bookmarkEnd w:id="26"/>
+      <w:bookmarkEnd w:id="27"/>
     </w:p>
     <w:p>
       <w:pPr>
@@ -14408,7 +14498,7 @@
 </file>
 
 <file path=word/endnotes.xml><?xml version="1.0" encoding="utf-8"?>
-<w:endnotes xmlns:ve="http://schemas.openxmlformats.org/markup-compatibility/2006" xmlns:o="urn:schemas-microsoft-com:office:office" xmlns:r="http://schemas.openxmlformats.org/officeDocument/2006/relationships" xmlns:m="http://schemas.openxmlformats.org/officeDocument/2006/math" xmlns:v="urn:schemas-microsoft-com:vml" xmlns:wp="http://schemas.openxmlformats.org/drawingml/2006/wordprocessingDrawing" xmlns:w10="urn:schemas-microsoft-com:office:word" xmlns:w="http://schemas.openxmlformats.org/wordprocessingml/2006/main" xmlns:wne="http://schemas.microsoft.com/office/word/2006/wordml">
+<w:endnotes xmlns:wpc="http://schemas.microsoft.com/office/word/2010/wordprocessingCanvas" xmlns:mo="http://schemas.microsoft.com/office/mac/office/2008/main" xmlns:mc="http://schemas.openxmlformats.org/markup-compatibility/2006" xmlns:mv="urn:schemas-microsoft-com:mac:vml" xmlns:o="urn:schemas-microsoft-com:office:office" xmlns:r="http://schemas.openxmlformats.org/officeDocument/2006/relationships" xmlns:m="http://schemas.openxmlformats.org/officeDocument/2006/math" xmlns:v="urn:schemas-microsoft-com:vml" xmlns:wp14="http://schemas.microsoft.com/office/word/2010/wordprocessingDrawing" xmlns:wp="http://schemas.openxmlformats.org/drawingml/2006/wordprocessingDrawing" xmlns:w10="urn:schemas-microsoft-com:office:word" xmlns:w="http://schemas.openxmlformats.org/wordprocessingml/2006/main" xmlns:w14="http://schemas.microsoft.com/office/word/2010/wordml" xmlns:wpg="http://schemas.microsoft.com/office/word/2010/wordprocessingGroup" xmlns:wpi="http://schemas.microsoft.com/office/word/2010/wordprocessingInk" xmlns:wne="http://schemas.microsoft.com/office/word/2006/wordml" xmlns:wps="http://schemas.microsoft.com/office/word/2010/wordprocessingShape" mc:Ignorable="w14 wp14 mv">
   <w:endnote w:type="separator" w:id="-1">
     <w:p>
       <w:pPr>
@@ -14433,7 +14523,7 @@
 </file>
 
 <file path=word/footnotes.xml><?xml version="1.0" encoding="utf-8"?>
-<w:footnotes xmlns:ve="http://schemas.openxmlformats.org/markup-compatibility/2006" xmlns:o="urn:schemas-microsoft-com:office:office" xmlns:r="http://schemas.openxmlformats.org/officeDocument/2006/relationships" xmlns:m="http://schemas.openxmlformats.org/officeDocument/2006/math" xmlns:v="urn:schemas-microsoft-com:vml" xmlns:wp="http://schemas.openxmlformats.org/drawingml/2006/wordprocessingDrawing" xmlns:w10="urn:schemas-microsoft-com:office:word" xmlns:w="http://schemas.openxmlformats.org/wordprocessingml/2006/main" xmlns:wne="http://schemas.microsoft.com/office/word/2006/wordml">
+<w:footnotes xmlns:wpc="http://schemas.microsoft.com/office/word/2010/wordprocessingCanvas" xmlns:mo="http://schemas.microsoft.com/office/mac/office/2008/main" xmlns:mc="http://schemas.openxmlformats.org/markup-compatibility/2006" xmlns:mv="urn:schemas-microsoft-com:mac:vml" xmlns:o="urn:schemas-microsoft-com:office:office" xmlns:r="http://schemas.openxmlformats.org/officeDocument/2006/relationships" xmlns:m="http://schemas.openxmlformats.org/officeDocument/2006/math" xmlns:v="urn:schemas-microsoft-com:vml" xmlns:wp14="http://schemas.microsoft.com/office/word/2010/wordprocessingDrawing" xmlns:wp="http://schemas.openxmlformats.org/drawingml/2006/wordprocessingDrawing" xmlns:w10="urn:schemas-microsoft-com:office:word" xmlns:w="http://schemas.openxmlformats.org/wordprocessingml/2006/main" xmlns:w14="http://schemas.microsoft.com/office/word/2010/wordml" xmlns:wpg="http://schemas.microsoft.com/office/word/2010/wordprocessingGroup" xmlns:wpi="http://schemas.microsoft.com/office/word/2010/wordprocessingInk" xmlns:wne="http://schemas.microsoft.com/office/word/2006/wordml" xmlns:wps="http://schemas.microsoft.com/office/word/2010/wordprocessingShape" mc:Ignorable="w14 wp14 mv">
   <w:footnote w:type="separator" w:id="-1">
     <w:p>
       <w:pPr>
@@ -14458,7 +14548,7 @@
 </file>
 
 <file path=word/numbering.xml><?xml version="1.0" encoding="utf-8"?>
-<w:numbering xmlns:ve="http://schemas.openxmlformats.org/markup-compatibility/2006" xmlns:o="urn:schemas-microsoft-com:office:office" xmlns:r="http://schemas.openxmlformats.org/officeDocument/2006/relationships" xmlns:m="http://schemas.openxmlformats.org/officeDocument/2006/math" xmlns:v="urn:schemas-microsoft-com:vml" xmlns:wp="http://schemas.openxmlformats.org/drawingml/2006/wordprocessingDrawing" xmlns:w10="urn:schemas-microsoft-com:office:word" xmlns:w="http://schemas.openxmlformats.org/wordprocessingml/2006/main" xmlns:wne="http://schemas.microsoft.com/office/word/2006/wordml">
+<w:numbering xmlns:wpc="http://schemas.microsoft.com/office/word/2010/wordprocessingCanvas" xmlns:mo="http://schemas.microsoft.com/office/mac/office/2008/main" xmlns:mc="http://schemas.openxmlformats.org/markup-compatibility/2006" xmlns:mv="urn:schemas-microsoft-com:mac:vml" xmlns:o="urn:schemas-microsoft-com:office:office" xmlns:r="http://schemas.openxmlformats.org/officeDocument/2006/relationships" xmlns:m="http://schemas.openxmlformats.org/officeDocument/2006/math" xmlns:v="urn:schemas-microsoft-com:vml" xmlns:wp14="http://schemas.microsoft.com/office/word/2010/wordprocessingDrawing" xmlns:wp="http://schemas.openxmlformats.org/drawingml/2006/wordprocessingDrawing" xmlns:w10="urn:schemas-microsoft-com:office:word" xmlns:w="http://schemas.openxmlformats.org/wordprocessingml/2006/main" xmlns:w14="http://schemas.microsoft.com/office/word/2010/wordml" xmlns:wpg="http://schemas.microsoft.com/office/word/2010/wordprocessingGroup" xmlns:wpi="http://schemas.microsoft.com/office/word/2010/wordprocessingInk" xmlns:wne="http://schemas.microsoft.com/office/word/2006/wordml" xmlns:wps="http://schemas.microsoft.com/office/word/2010/wordprocessingShape" mc:Ignorable="w14 wp14 mv">
   <w:abstractNum w:abstractNumId="0">
     <w:nsid w:val="01431EC2"/>
     <w:multiLevelType w:val="hybridMultilevel"/>
@@ -16651,7 +16741,7 @@
 </file>
 
 <file path=word/styles.xml><?xml version="1.0" encoding="utf-8"?>
-<w:styles xmlns:r="http://schemas.openxmlformats.org/officeDocument/2006/relationships" xmlns:w="http://schemas.openxmlformats.org/wordprocessingml/2006/main">
+<w:styles xmlns:mc="http://schemas.openxmlformats.org/markup-compatibility/2006" xmlns:r="http://schemas.openxmlformats.org/officeDocument/2006/relationships" xmlns:w="http://schemas.openxmlformats.org/wordprocessingml/2006/main" xmlns:w14="http://schemas.microsoft.com/office/word/2010/wordml" mc:Ignorable="w14">
   <w:docDefaults>
     <w:rPrDefault>
       <w:rPr>
@@ -16661,7 +16751,7 @@
     </w:rPrDefault>
     <w:pPrDefault/>
   </w:docDefaults>
-  <w:latentStyles w:defLockedState="0" w:defUIPriority="99" w:defSemiHidden="1" w:defUnhideWhenUsed="1" w:defQFormat="0" w:count="267">
+  <w:latentStyles w:defLockedState="0" w:defUIPriority="99" w:defSemiHidden="1" w:defUnhideWhenUsed="1" w:defQFormat="0" w:count="276">
     <w:lsdException w:name="Normal" w:semiHidden="0" w:uiPriority="0" w:unhideWhenUsed="0" w:qFormat="1"/>
     <w:lsdException w:name="heading 1" w:semiHidden="0" w:uiPriority="9" w:unhideWhenUsed="0" w:qFormat="1"/>
     <w:lsdException w:name="heading 2" w:uiPriority="9" w:qFormat="1"/>
@@ -16919,7 +17009,6 @@
     <w:uiPriority w:val="99"/>
     <w:semiHidden/>
     <w:unhideWhenUsed/>
-    <w:qFormat/>
     <w:tblPr>
       <w:tblInd w:w="0" w:type="dxa"/>
       <w:tblCellMar>
@@ -17064,6 +17153,8 @@
     <w:rPr>
       <w:b/>
       <w:bCs/>
+      <w:sz w:val="20"/>
+      <w:szCs w:val="20"/>
     </w:rPr>
   </w:style>
   <w:style w:type="character" w:styleId="Hyperlink">
@@ -17322,6 +17413,192 @@
       <w:szCs w:val="52"/>
       <w:lang w:eastAsia="zh-CN"/>
     </w:rPr>
+  </w:style>
+</w:styles>
+</file>
+
+<file path=word/stylesWithEffects.xml><?xml version="1.0" encoding="utf-8"?>
+<w:styles xmlns:wpc="http://schemas.microsoft.com/office/word/2010/wordprocessingCanvas" xmlns:mo="http://schemas.microsoft.com/office/mac/office/2008/main" xmlns:mc="http://schemas.openxmlformats.org/markup-compatibility/2006" xmlns:mv="urn:schemas-microsoft-com:mac:vml" xmlns:o="urn:schemas-microsoft-com:office:office" xmlns:r="http://schemas.openxmlformats.org/officeDocument/2006/relationships" xmlns:m="http://schemas.openxmlformats.org/officeDocument/2006/math" xmlns:v="urn:schemas-microsoft-com:vml" xmlns:wp14="http://schemas.microsoft.com/office/word/2010/wordprocessingDrawing" xmlns:wp="http://schemas.openxmlformats.org/drawingml/2006/wordprocessingDrawing" xmlns:w10="urn:schemas-microsoft-com:office:word" xmlns:w="http://schemas.openxmlformats.org/wordprocessingml/2006/main" xmlns:w14="http://schemas.microsoft.com/office/word/2010/wordml" xmlns:wpg="http://schemas.microsoft.com/office/word/2010/wordprocessingGroup" xmlns:wpi="http://schemas.microsoft.com/office/word/2010/wordprocessingInk" xmlns:wne="http://schemas.microsoft.com/office/word/2006/wordml" xmlns:wps="http://schemas.microsoft.com/office/word/2010/wordprocessingShape" mc:Ignorable="w14 wp14 mv">
+  <w:docDefaults>
+    <w:rPrDefault>
+      <w:rPr>
+        <w:rFonts w:asciiTheme="minorHAnsi" w:eastAsiaTheme="minorEastAsia" w:hAnsiTheme="minorHAnsi" w:cstheme="minorBidi"/>
+        <w:sz w:val="24"/>
+        <w:szCs w:val="24"/>
+        <w:lang w:val="en-GB" w:eastAsia="ja-JP" w:bidi="ar-SA"/>
+      </w:rPr>
+    </w:rPrDefault>
+    <w:pPrDefault/>
+  </w:docDefaults>
+  <w:latentStyles w:defLockedState="0" w:defUIPriority="99" w:defSemiHidden="1" w:defUnhideWhenUsed="1" w:defQFormat="0" w:count="276">
+    <w:lsdException w:name="Normal" w:semiHidden="0" w:uiPriority="0" w:unhideWhenUsed="0" w:qFormat="1"/>
+    <w:lsdException w:name="heading 1" w:semiHidden="0" w:uiPriority="9" w:unhideWhenUsed="0" w:qFormat="1"/>
+    <w:lsdException w:name="heading 2" w:uiPriority="9" w:qFormat="1"/>
+    <w:lsdException w:name="heading 3" w:uiPriority="9" w:qFormat="1"/>
+    <w:lsdException w:name="heading 4" w:uiPriority="9" w:qFormat="1"/>
+    <w:lsdException w:name="heading 5" w:uiPriority="9" w:qFormat="1"/>
+    <w:lsdException w:name="heading 6" w:uiPriority="9" w:qFormat="1"/>
+    <w:lsdException w:name="heading 7" w:uiPriority="9" w:qFormat="1"/>
+    <w:lsdException w:name="heading 8" w:uiPriority="9" w:qFormat="1"/>
+    <w:lsdException w:name="heading 9" w:uiPriority="9" w:qFormat="1"/>
+    <w:lsdException w:name="toc 1" w:uiPriority="39"/>
+    <w:lsdException w:name="toc 2" w:uiPriority="39"/>
+    <w:lsdException w:name="toc 3" w:uiPriority="39"/>
+    <w:lsdException w:name="toc 4" w:uiPriority="39"/>
+    <w:lsdException w:name="toc 5" w:uiPriority="39"/>
+    <w:lsdException w:name="toc 6" w:uiPriority="39"/>
+    <w:lsdException w:name="toc 7" w:uiPriority="39"/>
+    <w:lsdException w:name="toc 8" w:uiPriority="39"/>
+    <w:lsdException w:name="toc 9" w:uiPriority="39"/>
+    <w:lsdException w:name="caption" w:uiPriority="35" w:qFormat="1"/>
+    <w:lsdException w:name="Title" w:semiHidden="0" w:uiPriority="10" w:unhideWhenUsed="0" w:qFormat="1"/>
+    <w:lsdException w:name="Default Paragraph Font" w:uiPriority="1"/>
+    <w:lsdException w:name="Subtitle" w:semiHidden="0" w:uiPriority="11" w:unhideWhenUsed="0" w:qFormat="1"/>
+    <w:lsdException w:name="Strong" w:semiHidden="0" w:uiPriority="22" w:unhideWhenUsed="0" w:qFormat="1"/>
+    <w:lsdException w:name="Emphasis" w:semiHidden="0" w:uiPriority="20" w:unhideWhenUsed="0" w:qFormat="1"/>
+    <w:lsdException w:name="Table Grid" w:semiHidden="0" w:uiPriority="59" w:unhideWhenUsed="0"/>
+    <w:lsdException w:name="Placeholder Text" w:unhideWhenUsed="0"/>
+    <w:lsdException w:name="No Spacing" w:semiHidden="0" w:uiPriority="1" w:unhideWhenUsed="0" w:qFormat="1"/>
+    <w:lsdException w:name="Light Shading" w:semiHidden="0" w:uiPriority="60" w:unhideWhenUsed="0"/>
+    <w:lsdException w:name="Light List" w:semiHidden="0" w:uiPriority="61" w:unhideWhenUsed="0"/>
+    <w:lsdException w:name="Light Grid" w:semiHidden="0" w:uiPriority="62" w:unhideWhenUsed="0"/>
+    <w:lsdException w:name="Medium Shading 1" w:semiHidden="0" w:uiPriority="63" w:unhideWhenUsed="0"/>
+    <w:lsdException w:name="Medium Shading 2" w:semiHidden="0" w:uiPriority="64" w:unhideWhenUsed="0"/>
+    <w:lsdException w:name="Medium List 1" w:semiHidden="0" w:uiPriority="65" w:unhideWhenUsed="0"/>
+    <w:lsdException w:name="Medium List 2" w:semiHidden="0" w:uiPriority="66" w:unhideWhenUsed="0"/>
+    <w:lsdException w:name="Medium Grid 1" w:semiHidden="0" w:uiPriority="67" w:unhideWhenUsed="0"/>
+    <w:lsdException w:name="Medium Grid 2" w:semiHidden="0" w:uiPriority="68" w:unhideWhenUsed="0"/>
+    <w:lsdException w:name="Medium Grid 3" w:semiHidden="0" w:uiPriority="69" w:unhideWhenUsed="0"/>
+    <w:lsdException w:name="Dark List" w:semiHidden="0" w:uiPriority="70" w:unhideWhenUsed="0"/>
+    <w:lsdException w:name="Colorful Shading" w:semiHidden="0" w:uiPriority="71" w:unhideWhenUsed="0"/>
+    <w:lsdException w:name="Colorful List" w:semiHidden="0" w:uiPriority="72" w:unhideWhenUsed="0"/>
+    <w:lsdException w:name="Colorful Grid" w:semiHidden="0" w:uiPriority="73" w:unhideWhenUsed="0"/>
+    <w:lsdException w:name="Light Shading Accent 1" w:semiHidden="0" w:uiPriority="60" w:unhideWhenUsed="0"/>
+    <w:lsdException w:name="Light List Accent 1" w:semiHidden="0" w:uiPriority="61" w:unhideWhenUsed="0"/>
+    <w:lsdException w:name="Light Grid Accent 1" w:semiHidden="0" w:uiPriority="62" w:unhideWhenUsed="0"/>
+    <w:lsdException w:name="Medium Shading 1 Accent 1" w:semiHidden="0" w:uiPriority="63" w:unhideWhenUsed="0"/>
+    <w:lsdException w:name="Medium Shading 2 Accent 1" w:semiHidden="0" w:uiPriority="64" w:unhideWhenUsed="0"/>
+    <w:lsdException w:name="Medium List 1 Accent 1" w:semiHidden="0" w:uiPriority="65" w:unhideWhenUsed="0"/>
+    <w:lsdException w:name="Revision" w:unhideWhenUsed="0"/>
+    <w:lsdException w:name="List Paragraph" w:semiHidden="0" w:uiPriority="34" w:unhideWhenUsed="0" w:qFormat="1"/>
+    <w:lsdException w:name="Quote" w:semiHidden="0" w:uiPriority="29" w:unhideWhenUsed="0" w:qFormat="1"/>
+    <w:lsdException w:name="Intense Quote" w:semiHidden="0" w:uiPriority="30" w:unhideWhenUsed="0" w:qFormat="1"/>
+    <w:lsdException w:name="Medium List 2 Accent 1" w:semiHidden="0" w:uiPriority="66" w:unhideWhenUsed="0"/>
+    <w:lsdException w:name="Medium Grid 1 Accent 1" w:semiHidden="0" w:uiPriority="67" w:unhideWhenUsed="0"/>
+    <w:lsdException w:name="Medium Grid 2 Accent 1" w:semiHidden="0" w:uiPriority="68" w:unhideWhenUsed="0"/>
+    <w:lsdException w:name="Medium Grid 3 Accent 1" w:semiHidden="0" w:uiPriority="69" w:unhideWhenUsed="0"/>
+    <w:lsdException w:name="Dark List Accent 1" w:semiHidden="0" w:uiPriority="70" w:unhideWhenUsed="0"/>
+    <w:lsdException w:name="Colorful Shading Accent 1" w:semiHidden="0" w:uiPriority="71" w:unhideWhenUsed="0"/>
+    <w:lsdException w:name="Colorful List Accent 1" w:semiHidden="0" w:uiPriority="72" w:unhideWhenUsed="0"/>
+    <w:lsdException w:name="Colorful Grid Accent 1" w:semiHidden="0" w:uiPriority="73" w:unhideWhenUsed="0"/>
+    <w:lsdException w:name="Light Shading Accent 2" w:semiHidden="0" w:uiPriority="60" w:unhideWhenUsed="0"/>
+    <w:lsdException w:name="Light List Accent 2" w:semiHidden="0" w:uiPriority="61" w:unhideWhenUsed="0"/>
+    <w:lsdException w:name="Light Grid Accent 2" w:semiHidden="0" w:uiPriority="62" w:unhideWhenUsed="0"/>
+    <w:lsdException w:name="Medium Shading 1 Accent 2" w:semiHidden="0" w:uiPriority="63" w:unhideWhenUsed="0"/>
+    <w:lsdException w:name="Medium Shading 2 Accent 2" w:semiHidden="0" w:uiPriority="64" w:unhideWhenUsed="0"/>
+    <w:lsdException w:name="Medium List 1 Accent 2" w:semiHidden="0" w:uiPriority="65" w:unhideWhenUsed="0"/>
+    <w:lsdException w:name="Medium List 2 Accent 2" w:semiHidden="0" w:uiPriority="66" w:unhideWhenUsed="0"/>
+    <w:lsdException w:name="Medium Grid 1 Accent 2" w:semiHidden="0" w:uiPriority="67" w:unhideWhenUsed="0"/>
+    <w:lsdException w:name="Medium Grid 2 Accent 2" w:semiHidden="0" w:uiPriority="68" w:unhideWhenUsed="0"/>
+    <w:lsdException w:name="Medium Grid 3 Accent 2" w:semiHidden="0" w:uiPriority="69" w:unhideWhenUsed="0"/>
+    <w:lsdException w:name="Dark List Accent 2" w:semiHidden="0" w:uiPriority="70" w:unhideWhenUsed="0"/>
+    <w:lsdException w:name="Colorful Shading Accent 2" w:semiHidden="0" w:uiPriority="71" w:unhideWhenUsed="0"/>
+    <w:lsdException w:name="Colorful List Accent 2" w:semiHidden="0" w:uiPriority="72" w:unhideWhenUsed="0"/>
+    <w:lsdException w:name="Colorful Grid Accent 2" w:semiHidden="0" w:uiPriority="73" w:unhideWhenUsed="0"/>
+    <w:lsdException w:name="Light Shading Accent 3" w:semiHidden="0" w:uiPriority="60" w:unhideWhenUsed="0"/>
+    <w:lsdException w:name="Light List Accent 3" w:semiHidden="0" w:uiPriority="61" w:unhideWhenUsed="0"/>
+    <w:lsdException w:name="Light Grid Accent 3" w:semiHidden="0" w:uiPriority="62" w:unhideWhenUsed="0"/>
+    <w:lsdException w:name="Medium Shading 1 Accent 3" w:semiHidden="0" w:uiPriority="63" w:unhideWhenUsed="0"/>
+    <w:lsdException w:name="Medium Shading 2 Accent 3" w:semiHidden="0" w:uiPriority="64" w:unhideWhenUsed="0"/>
+    <w:lsdException w:name="Medium List 1 Accent 3" w:semiHidden="0" w:uiPriority="65" w:unhideWhenUsed="0"/>
+    <w:lsdException w:name="Medium List 2 Accent 3" w:semiHidden="0" w:uiPriority="66" w:unhideWhenUsed="0"/>
+    <w:lsdException w:name="Medium Grid 1 Accent 3" w:semiHidden="0" w:uiPriority="67" w:unhideWhenUsed="0"/>
+    <w:lsdException w:name="Medium Grid 2 Accent 3" w:semiHidden="0" w:uiPriority="68" w:unhideWhenUsed="0"/>
+    <w:lsdException w:name="Medium Grid 3 Accent 3" w:semiHidden="0" w:uiPriority="69" w:unhideWhenUsed="0"/>
+    <w:lsdException w:name="Dark List Accent 3" w:semiHidden="0" w:uiPriority="70" w:unhideWhenUsed="0"/>
+    <w:lsdException w:name="Colorful Shading Accent 3" w:semiHidden="0" w:uiPriority="71" w:unhideWhenUsed="0"/>
+    <w:lsdException w:name="Colorful List Accent 3" w:semiHidden="0" w:uiPriority="72" w:unhideWhenUsed="0"/>
+    <w:lsdException w:name="Colorful Grid Accent 3" w:semiHidden="0" w:uiPriority="73" w:unhideWhenUsed="0"/>
+    <w:lsdException w:name="Light Shading Accent 4" w:semiHidden="0" w:uiPriority="60" w:unhideWhenUsed="0"/>
+    <w:lsdException w:name="Light List Accent 4" w:semiHidden="0" w:uiPriority="61" w:unhideWhenUsed="0"/>
+    <w:lsdException w:name="Light Grid Accent 4" w:semiHidden="0" w:uiPriority="62" w:unhideWhenUsed="0"/>
+    <w:lsdException w:name="Medium Shading 1 Accent 4" w:semiHidden="0" w:uiPriority="63" w:unhideWhenUsed="0"/>
+    <w:lsdException w:name="Medium Shading 2 Accent 4" w:semiHidden="0" w:uiPriority="64" w:unhideWhenUsed="0"/>
+    <w:lsdException w:name="Medium List 1 Accent 4" w:semiHidden="0" w:uiPriority="65" w:unhideWhenUsed="0"/>
+    <w:lsdException w:name="Medium List 2 Accent 4" w:semiHidden="0" w:uiPriority="66" w:unhideWhenUsed="0"/>
+    <w:lsdException w:name="Medium Grid 1 Accent 4" w:semiHidden="0" w:uiPriority="67" w:unhideWhenUsed="0"/>
+    <w:lsdException w:name="Medium Grid 2 Accent 4" w:semiHidden="0" w:uiPriority="68" w:unhideWhenUsed="0"/>
+    <w:lsdException w:name="Medium Grid 3 Accent 4" w:semiHidden="0" w:uiPriority="69" w:unhideWhenUsed="0"/>
+    <w:lsdException w:name="Dark List Accent 4" w:semiHidden="0" w:uiPriority="70" w:unhideWhenUsed="0"/>
+    <w:lsdException w:name="Colorful Shading Accent 4" w:semiHidden="0" w:uiPriority="71" w:unhideWhenUsed="0"/>
+    <w:lsdException w:name="Colorful List Accent 4" w:semiHidden="0" w:uiPriority="72" w:unhideWhenUsed="0"/>
+    <w:lsdException w:name="Colorful Grid Accent 4" w:semiHidden="0" w:uiPriority="73" w:unhideWhenUsed="0"/>
+    <w:lsdException w:name="Light Shading Accent 5" w:semiHidden="0" w:uiPriority="60" w:unhideWhenUsed="0"/>
+    <w:lsdException w:name="Light List Accent 5" w:semiHidden="0" w:uiPriority="61" w:unhideWhenUsed="0"/>
+    <w:lsdException w:name="Light Grid Accent 5" w:semiHidden="0" w:uiPriority="62" w:unhideWhenUsed="0"/>
+    <w:lsdException w:name="Medium Shading 1 Accent 5" w:semiHidden="0" w:uiPriority="63" w:unhideWhenUsed="0"/>
+    <w:lsdException w:name="Medium Shading 2 Accent 5" w:semiHidden="0" w:uiPriority="64" w:unhideWhenUsed="0"/>
+    <w:lsdException w:name="Medium List 1 Accent 5" w:semiHidden="0" w:uiPriority="65" w:unhideWhenUsed="0"/>
+    <w:lsdException w:name="Medium List 2 Accent 5" w:semiHidden="0" w:uiPriority="66" w:unhideWhenUsed="0"/>
+    <w:lsdException w:name="Medium Grid 1 Accent 5" w:semiHidden="0" w:uiPriority="67" w:unhideWhenUsed="0"/>
+    <w:lsdException w:name="Medium Grid 2 Accent 5" w:semiHidden="0" w:uiPriority="68" w:unhideWhenUsed="0"/>
+    <w:lsdException w:name="Medium Grid 3 Accent 5" w:semiHidden="0" w:uiPriority="69" w:unhideWhenUsed="0"/>
+    <w:lsdException w:name="Dark List Accent 5" w:semiHidden="0" w:uiPriority="70" w:unhideWhenUsed="0"/>
+    <w:lsdException w:name="Colorful Shading Accent 5" w:semiHidden="0" w:uiPriority="71" w:unhideWhenUsed="0"/>
+    <w:lsdException w:name="Colorful List Accent 5" w:semiHidden="0" w:uiPriority="72" w:unhideWhenUsed="0"/>
+    <w:lsdException w:name="Colorful Grid Accent 5" w:semiHidden="0" w:uiPriority="73" w:unhideWhenUsed="0"/>
+    <w:lsdException w:name="Light Shading Accent 6" w:semiHidden="0" w:uiPriority="60" w:unhideWhenUsed="0"/>
+    <w:lsdException w:name="Light List Accent 6" w:semiHidden="0" w:uiPriority="61" w:unhideWhenUsed="0"/>
+    <w:lsdException w:name="Light Grid Accent 6" w:semiHidden="0" w:uiPriority="62" w:unhideWhenUsed="0"/>
+    <w:lsdException w:name="Medium Shading 1 Accent 6" w:semiHidden="0" w:uiPriority="63" w:unhideWhenUsed="0"/>
+    <w:lsdException w:name="Medium Shading 2 Accent 6" w:semiHidden="0" w:uiPriority="64" w:unhideWhenUsed="0"/>
+    <w:lsdException w:name="Medium List 1 Accent 6" w:semiHidden="0" w:uiPriority="65" w:unhideWhenUsed="0"/>
+    <w:lsdException w:name="Medium List 2 Accent 6" w:semiHidden="0" w:uiPriority="66" w:unhideWhenUsed="0"/>
+    <w:lsdException w:name="Medium Grid 1 Accent 6" w:semiHidden="0" w:uiPriority="67" w:unhideWhenUsed="0"/>
+    <w:lsdException w:name="Medium Grid 2 Accent 6" w:semiHidden="0" w:uiPriority="68" w:unhideWhenUsed="0"/>
+    <w:lsdException w:name="Medium Grid 3 Accent 6" w:semiHidden="0" w:uiPriority="69" w:unhideWhenUsed="0"/>
+    <w:lsdException w:name="Dark List Accent 6" w:semiHidden="0" w:uiPriority="70" w:unhideWhenUsed="0"/>
+    <w:lsdException w:name="Colorful Shading Accent 6" w:semiHidden="0" w:uiPriority="71" w:unhideWhenUsed="0"/>
+    <w:lsdException w:name="Colorful List Accent 6" w:semiHidden="0" w:uiPriority="72" w:unhideWhenUsed="0"/>
+    <w:lsdException w:name="Colorful Grid Accent 6" w:semiHidden="0" w:uiPriority="73" w:unhideWhenUsed="0"/>
+    <w:lsdException w:name="Subtle Emphasis" w:semiHidden="0" w:uiPriority="19" w:unhideWhenUsed="0" w:qFormat="1"/>
+    <w:lsdException w:name="Intense Emphasis" w:semiHidden="0" w:uiPriority="21" w:unhideWhenUsed="0" w:qFormat="1"/>
+    <w:lsdException w:name="Subtle Reference" w:semiHidden="0" w:uiPriority="31" w:unhideWhenUsed="0" w:qFormat="1"/>
+    <w:lsdException w:name="Intense Reference" w:semiHidden="0" w:uiPriority="32" w:unhideWhenUsed="0" w:qFormat="1"/>
+    <w:lsdException w:name="Book Title" w:semiHidden="0" w:uiPriority="33" w:unhideWhenUsed="0" w:qFormat="1"/>
+    <w:lsdException w:name="Bibliography" w:uiPriority="37"/>
+    <w:lsdException w:name="TOC Heading" w:uiPriority="39" w:qFormat="1"/>
+  </w:latentStyles>
+  <w:style w:type="paragraph" w:default="1" w:styleId="Normal">
+    <w:name w:val="Normal"/>
+    <w:qFormat/>
+  </w:style>
+  <w:style w:type="character" w:default="1" w:styleId="DefaultParagraphFont">
+    <w:name w:val="Default Paragraph Font"/>
+    <w:uiPriority w:val="1"/>
+    <w:semiHidden/>
+    <w:unhideWhenUsed/>
+  </w:style>
+  <w:style w:type="table" w:default="1" w:styleId="TableNormal">
+    <w:name w:val="Normal Table"/>
+    <w:uiPriority w:val="99"/>
+    <w:semiHidden/>
+    <w:unhideWhenUsed/>
+    <w:tblPr>
+      <w:tblInd w:w="0" w:type="dxa"/>
+      <w:tblCellMar>
+        <w:top w:w="0" w:type="dxa"/>
+        <w:left w:w="108" w:type="dxa"/>
+        <w:bottom w:w="0" w:type="dxa"/>
+        <w:right w:w="108" w:type="dxa"/>
+      </w:tblCellMar>
+    </w:tblPr>
+  </w:style>
+  <w:style w:type="numbering" w:default="1" w:styleId="NoList">
+    <w:name w:val="No List"/>
+    <w:uiPriority w:val="99"/>
+    <w:semiHidden/>
+    <w:unhideWhenUsed/>
   </w:style>
 </w:styles>
 </file>
@@ -17614,7 +17891,7 @@
 </file>
 
 <file path=customXml/itemProps1.xml><?xml version="1.0" encoding="utf-8"?>
-<ds:datastoreItem xmlns:ds="http://schemas.openxmlformats.org/officeDocument/2006/customXml" ds:itemID="{E82F34B6-082D-42EE-A132-E402A7971B71}">
+<ds:datastoreItem xmlns:ds="http://schemas.openxmlformats.org/officeDocument/2006/customXml" ds:itemID="{56003849-57D4-B549-86E4-91B798E53ED8}">
   <ds:schemaRefs>
     <ds:schemaRef ds:uri="http://schemas.openxmlformats.org/officeDocument/2006/bibliography"/>
   </ds:schemaRefs>

</xml_diff>